<commit_message>
Fixed fonts and tagging
</commit_message>
<xml_diff>
--- a/TrashMob/Docusign/TrashMob_Volunteer_Waiver_V2.docx
+++ b/TrashMob/Docusign/TrashMob_Volunteer_Waiver_V2.docx
@@ -18,6 +18,7 @@
           <w:szCs w:val="40"/>
         </w:rPr>
       </w:pPr>
+      <w:proofErr w:type="spellStart"/>
       <w:r>
         <w:rPr>
           <w:rFonts w:ascii="Poppins" w:eastAsia="Times New Roman" w:hAnsi="Poppins" w:cs="Poppins"/>
@@ -30,6 +31,7 @@
         </w:rPr>
         <w:t>TrashMob.eco</w:t>
       </w:r>
+      <w:proofErr w:type="spellEnd"/>
     </w:p>
     <w:p>
       <w:pPr>
@@ -151,41 +153,183 @@
         <w:rPr>
           <w:rFonts w:ascii="Poppins" w:eastAsia="Times New Roman" w:hAnsi="Poppins" w:cs="Poppins"/>
           <w:caps/>
-          <w:color w:val="212529"/>
-          <w:sz w:val="24"/>
-          <w:szCs w:val="24"/>
-        </w:rPr>
-        <w:t>/ds1/</w:t>
-      </w:r>
-      <w:r>
-        <w:rPr>
-          <w:rFonts w:ascii="Poppins" w:eastAsia="Times New Roman" w:hAnsi="Poppins" w:cs="Poppins"/>
-          <w:caps/>
-          <w:color w:val="212529"/>
-          <w:sz w:val="24"/>
-          <w:szCs w:val="24"/>
-        </w:rPr>
-        <w:t xml:space="preserve"> by</w:t>
-      </w:r>
-      <w:r>
-        <w:rPr>
-          <w:rFonts w:ascii="Poppins" w:eastAsia="Times New Roman" w:hAnsi="Poppins" w:cs="Poppins"/>
-          <w:caps/>
-          <w:color w:val="212529"/>
-          <w:sz w:val="24"/>
-          <w:szCs w:val="24"/>
-        </w:rPr>
-        <w:t xml:space="preserve"> /fn1/</w:t>
-      </w:r>
-      <w:r>
-        <w:rPr>
-          <w:rFonts w:ascii="Poppins" w:eastAsia="Times New Roman" w:hAnsi="Poppins" w:cs="Poppins"/>
-          <w:caps/>
-          <w:color w:val="212529"/>
-          <w:sz w:val="24"/>
-          <w:szCs w:val="24"/>
-        </w:rPr>
-        <w:t xml:space="preserve"> (“Volunteer)</w:t>
+          <w:color w:val="FFFFFF" w:themeColor="background1"/>
+          <w:sz w:val="24"/>
+          <w:szCs w:val="24"/>
+        </w:rPr>
+        <w:t>/</w:t>
+      </w:r>
+      <w:r>
+        <w:rPr>
+          <w:rFonts w:ascii="Poppins" w:eastAsia="Times New Roman" w:hAnsi="Poppins" w:cs="Poppins"/>
+          <w:caps/>
+          <w:color w:val="FFFFFF" w:themeColor="background1"/>
+          <w:sz w:val="24"/>
+          <w:szCs w:val="24"/>
+        </w:rPr>
+        <w:t>ds1</w:t>
+      </w:r>
+      <w:r>
+        <w:rPr>
+          <w:rFonts w:ascii="Poppins" w:eastAsia="Times New Roman" w:hAnsi="Poppins" w:cs="Poppins"/>
+          <w:caps/>
+          <w:color w:val="FFFFFF" w:themeColor="background1"/>
+          <w:sz w:val="24"/>
+          <w:szCs w:val="24"/>
+        </w:rPr>
+        <w:t>/</w:t>
+      </w:r>
+      <w:r>
+        <w:rPr>
+          <w:rFonts w:ascii="Poppins" w:eastAsia="Times New Roman" w:hAnsi="Poppins" w:cs="Poppins"/>
+          <w:caps/>
+          <w:color w:val="212529"/>
+          <w:sz w:val="24"/>
+          <w:szCs w:val="24"/>
+        </w:rPr>
+        <w:t xml:space="preserve"> </w:t>
+      </w:r>
+      <w:r>
+        <w:rPr>
+          <w:rFonts w:ascii="Poppins" w:eastAsia="Times New Roman" w:hAnsi="Poppins" w:cs="Poppins"/>
+          <w:caps/>
+          <w:color w:val="212529"/>
+          <w:sz w:val="24"/>
+          <w:szCs w:val="24"/>
+        </w:rPr>
+        <w:t xml:space="preserve">                       </w:t>
+      </w:r>
+      <w:r>
+        <w:rPr>
+          <w:rFonts w:ascii="Poppins" w:eastAsia="Times New Roman" w:hAnsi="Poppins" w:cs="Poppins"/>
+          <w:caps/>
+          <w:color w:val="212529"/>
+          <w:sz w:val="24"/>
+          <w:szCs w:val="24"/>
+        </w:rPr>
+        <w:t>by</w:t>
+      </w:r>
+      <w:r>
+        <w:rPr>
+          <w:rFonts w:ascii="Poppins" w:eastAsia="Times New Roman" w:hAnsi="Poppins" w:cs="Poppins"/>
+          <w:caps/>
+          <w:color w:val="212529"/>
+          <w:sz w:val="24"/>
+          <w:szCs w:val="24"/>
+        </w:rPr>
+        <w:t xml:space="preserve"> </w:t>
+      </w:r>
+      <w:r>
+        <w:rPr>
+          <w:rFonts w:ascii="Poppins" w:eastAsia="Times New Roman" w:hAnsi="Poppins" w:cs="Poppins"/>
+          <w:caps/>
+          <w:color w:val="FFFFFF" w:themeColor="background1"/>
+          <w:sz w:val="24"/>
+          <w:szCs w:val="24"/>
+        </w:rPr>
+        <w:t>/</w:t>
+      </w:r>
+      <w:r>
+        <w:rPr>
+          <w:rFonts w:ascii="Poppins" w:eastAsia="Times New Roman" w:hAnsi="Poppins" w:cs="Poppins"/>
+          <w:caps/>
+          <w:color w:val="FFFFFF" w:themeColor="background1"/>
+          <w:sz w:val="24"/>
+          <w:szCs w:val="24"/>
+        </w:rPr>
+        <w:t>fn1</w:t>
+      </w:r>
+      <w:r>
+        <w:rPr>
+          <w:rFonts w:ascii="Poppins" w:eastAsia="Times New Roman" w:hAnsi="Poppins" w:cs="Poppins"/>
+          <w:caps/>
+          <w:color w:val="FFFFFF" w:themeColor="background1"/>
+          <w:sz w:val="24"/>
+          <w:szCs w:val="24"/>
+        </w:rPr>
+        <w:t>/</w:t>
+      </w:r>
+      <w:r>
+        <w:rPr>
+          <w:rFonts w:ascii="Poppins" w:eastAsia="Times New Roman" w:hAnsi="Poppins" w:cs="Poppins"/>
+          <w:caps/>
+          <w:color w:val="212529"/>
+          <w:sz w:val="24"/>
+          <w:szCs w:val="24"/>
+        </w:rPr>
+        <w:t xml:space="preserve">  </w:t>
+      </w:r>
+      <w:r>
+        <w:rPr>
+          <w:rFonts w:ascii="Poppins" w:eastAsia="Times New Roman" w:hAnsi="Poppins" w:cs="Poppins"/>
+          <w:caps/>
+          <w:color w:val="212529"/>
+          <w:sz w:val="24"/>
+          <w:szCs w:val="24"/>
+        </w:rPr>
+        <w:t xml:space="preserve"> </w:t>
+      </w:r>
+      <w:r>
+        <w:rPr>
+          <w:rFonts w:ascii="Poppins" w:eastAsia="Times New Roman" w:hAnsi="Poppins" w:cs="Poppins"/>
+          <w:caps/>
+          <w:color w:val="212529"/>
+          <w:sz w:val="24"/>
+          <w:szCs w:val="24"/>
+        </w:rPr>
+        <w:t xml:space="preserve">                                      </w:t>
+      </w:r>
+      <w:proofErr w:type="gramStart"/>
+      <w:r>
+        <w:rPr>
+          <w:rFonts w:ascii="Poppins" w:eastAsia="Times New Roman" w:hAnsi="Poppins" w:cs="Poppins"/>
+          <w:caps/>
+          <w:color w:val="212529"/>
+          <w:sz w:val="24"/>
+          <w:szCs w:val="24"/>
+        </w:rPr>
+        <w:t xml:space="preserve">   </w:t>
+      </w:r>
+      <w:r>
+        <w:rPr>
+          <w:rFonts w:ascii="Poppins" w:eastAsia="Times New Roman" w:hAnsi="Poppins" w:cs="Poppins"/>
+          <w:caps/>
+          <w:color w:val="212529"/>
+          <w:sz w:val="24"/>
+          <w:szCs w:val="24"/>
+        </w:rPr>
+        <w:t>(</w:t>
+      </w:r>
+      <w:proofErr w:type="gramEnd"/>
+      <w:r>
+        <w:rPr>
+          <w:rFonts w:ascii="Poppins" w:eastAsia="Times New Roman" w:hAnsi="Poppins" w:cs="Poppins"/>
+          <w:caps/>
+          <w:color w:val="212529"/>
+          <w:sz w:val="24"/>
+          <w:szCs w:val="24"/>
+        </w:rPr>
+        <w:t>“Volunteer</w:t>
+      </w:r>
+      <w:r>
+        <w:rPr>
+          <w:rFonts w:ascii="Poppins" w:eastAsia="Times New Roman" w:hAnsi="Poppins" w:cs="Poppins"/>
+          <w:caps/>
+          <w:color w:val="212529"/>
+          <w:sz w:val="24"/>
+          <w:szCs w:val="24"/>
+        </w:rPr>
+        <w:t>”</w:t>
+      </w:r>
+      <w:r>
+        <w:rPr>
+          <w:rFonts w:ascii="Poppins" w:eastAsia="Times New Roman" w:hAnsi="Poppins" w:cs="Poppins"/>
+          <w:caps/>
+          <w:color w:val="212529"/>
+          <w:sz w:val="24"/>
+          <w:szCs w:val="24"/>
+        </w:rPr>
+        <w:t>)</w:t>
       </w:r>
       <w:r>
         <w:rPr>
@@ -336,6 +480,7 @@
         </w:rPr>
         <w:t xml:space="preserve">events facilitated by </w:t>
       </w:r>
+      <w:proofErr w:type="spellStart"/>
       <w:r>
         <w:rPr>
           <w:rFonts w:ascii="Poppins" w:eastAsia="Times New Roman" w:hAnsi="Poppins" w:cs="Poppins"/>
@@ -345,6 +490,7 @@
         </w:rPr>
         <w:t>TrashMob.eco</w:t>
       </w:r>
+      <w:proofErr w:type="spellEnd"/>
       <w:r>
         <w:rPr>
           <w:rFonts w:ascii="Poppins" w:eastAsia="Times New Roman" w:hAnsi="Poppins" w:cs="Poppins"/>
@@ -408,14 +554,25 @@
         </w:rPr>
         <w:t xml:space="preserve">will be broadly defined as picking up trash at </w:t>
       </w:r>
-      <w:r>
-        <w:rPr>
-          <w:rFonts w:ascii="Poppins" w:eastAsia="Times New Roman" w:hAnsi="Poppins" w:cs="Poppins"/>
-          <w:color w:val="212529"/>
-          <w:sz w:val="24"/>
-          <w:szCs w:val="24"/>
-        </w:rPr>
-        <w:t xml:space="preserve">TrashMob.eco facilitated events (“Events”). </w:t>
+      <w:proofErr w:type="spellStart"/>
+      <w:r>
+        <w:rPr>
+          <w:rFonts w:ascii="Poppins" w:eastAsia="Times New Roman" w:hAnsi="Poppins" w:cs="Poppins"/>
+          <w:color w:val="212529"/>
+          <w:sz w:val="24"/>
+          <w:szCs w:val="24"/>
+        </w:rPr>
+        <w:t>TrashMob.eco</w:t>
+      </w:r>
+      <w:proofErr w:type="spellEnd"/>
+      <w:r>
+        <w:rPr>
+          <w:rFonts w:ascii="Poppins" w:eastAsia="Times New Roman" w:hAnsi="Poppins" w:cs="Poppins"/>
+          <w:color w:val="212529"/>
+          <w:sz w:val="24"/>
+          <w:szCs w:val="24"/>
+        </w:rPr>
+        <w:t xml:space="preserve"> facilitated events (“Events”). </w:t>
       </w:r>
       <w:r>
         <w:rPr>
@@ -477,7 +634,27 @@
           <w:sz w:val="24"/>
           <w:szCs w:val="24"/>
         </w:rPr>
-        <w:t xml:space="preserve"> from any and all liability, claims, and demands of whatever kind or nature, either in law or in equity, which arise or may hereafter arise as result of my participation in such </w:t>
+        <w:t xml:space="preserve"> from </w:t>
+      </w:r>
+      <w:proofErr w:type="gramStart"/>
+      <w:r>
+        <w:rPr>
+          <w:rFonts w:ascii="Poppins" w:eastAsia="Times New Roman" w:hAnsi="Poppins" w:cs="Poppins"/>
+          <w:color w:val="212529"/>
+          <w:sz w:val="24"/>
+          <w:szCs w:val="24"/>
+        </w:rPr>
+        <w:t>any and all</w:t>
+      </w:r>
+      <w:proofErr w:type="gramEnd"/>
+      <w:r>
+        <w:rPr>
+          <w:rFonts w:ascii="Poppins" w:eastAsia="Times New Roman" w:hAnsi="Poppins" w:cs="Poppins"/>
+          <w:color w:val="212529"/>
+          <w:sz w:val="24"/>
+          <w:szCs w:val="24"/>
+        </w:rPr>
+        <w:t xml:space="preserve"> liability, claims, and demands of whatever kind or nature, either in law or in equity, which arise or may hereafter arise as result of my participation in such </w:t>
       </w:r>
       <w:r>
         <w:rPr>
@@ -638,16 +815,46 @@
           <w:sz w:val="24"/>
           <w:szCs w:val="24"/>
         </w:rPr>
-        <w:t xml:space="preserve"> or service rendered by any person in connection </w:t>
-      </w:r>
-      <w:r>
-        <w:rPr>
-          <w:rFonts w:ascii="Poppins" w:eastAsia="Times New Roman" w:hAnsi="Poppins" w:cs="Poppins"/>
-          <w:color w:val="444444"/>
-          <w:sz w:val="24"/>
-          <w:szCs w:val="24"/>
-        </w:rPr>
-        <w:t>with an emergency during my tenure as a volunteer during the course of an</w:t>
+        <w:t xml:space="preserve"> or service </w:t>
+      </w:r>
+      <w:r>
+        <w:rPr>
+          <w:rFonts w:ascii="Poppins" w:eastAsia="Times New Roman" w:hAnsi="Poppins" w:cs="Poppins"/>
+          <w:color w:val="444444"/>
+          <w:sz w:val="24"/>
+          <w:szCs w:val="24"/>
+        </w:rPr>
+        <w:lastRenderedPageBreak/>
+        <w:t xml:space="preserve">rendered by any person in connection </w:t>
+      </w:r>
+      <w:r>
+        <w:rPr>
+          <w:rFonts w:ascii="Poppins" w:eastAsia="Times New Roman" w:hAnsi="Poppins" w:cs="Poppins"/>
+          <w:color w:val="444444"/>
+          <w:sz w:val="24"/>
+          <w:szCs w:val="24"/>
+        </w:rPr>
+        <w:t xml:space="preserve">with an emergency during my tenure as a volunteer </w:t>
+      </w:r>
+      <w:proofErr w:type="gramStart"/>
+      <w:r>
+        <w:rPr>
+          <w:rFonts w:ascii="Poppins" w:eastAsia="Times New Roman" w:hAnsi="Poppins" w:cs="Poppins"/>
+          <w:color w:val="444444"/>
+          <w:sz w:val="24"/>
+          <w:szCs w:val="24"/>
+        </w:rPr>
+        <w:t>during the course of</w:t>
+      </w:r>
+      <w:proofErr w:type="gramEnd"/>
+      <w:r>
+        <w:rPr>
+          <w:rFonts w:ascii="Poppins" w:eastAsia="Times New Roman" w:hAnsi="Poppins" w:cs="Poppins"/>
+          <w:color w:val="444444"/>
+          <w:sz w:val="24"/>
+          <w:szCs w:val="24"/>
+        </w:rPr>
+        <w:t xml:space="preserve"> an</w:t>
       </w:r>
       <w:r>
         <w:rPr>
@@ -701,7 +908,6 @@
           <w:sz w:val="24"/>
           <w:szCs w:val="24"/>
         </w:rPr>
-        <w:lastRenderedPageBreak/>
         <w:t>Assumption of the Risk</w:t>
       </w:r>
       <w:r>
@@ -872,7 +1078,27 @@
           <w:sz w:val="24"/>
           <w:szCs w:val="24"/>
         </w:rPr>
-        <w:t xml:space="preserve">in any and all photographs, images, video, </w:t>
+        <w:t xml:space="preserve">in </w:t>
+      </w:r>
+      <w:proofErr w:type="gramStart"/>
+      <w:r>
+        <w:rPr>
+          <w:rFonts w:ascii="Poppins" w:eastAsia="Times New Roman" w:hAnsi="Poppins" w:cs="Poppins"/>
+          <w:color w:val="212529"/>
+          <w:sz w:val="24"/>
+          <w:szCs w:val="24"/>
+        </w:rPr>
+        <w:t>any and all</w:t>
+      </w:r>
+      <w:proofErr w:type="gramEnd"/>
+      <w:r>
+        <w:rPr>
+          <w:rFonts w:ascii="Poppins" w:eastAsia="Times New Roman" w:hAnsi="Poppins" w:cs="Poppins"/>
+          <w:color w:val="212529"/>
+          <w:sz w:val="24"/>
+          <w:szCs w:val="24"/>
+        </w:rPr>
+        <w:t xml:space="preserve"> photographs, images, video, </w:t>
       </w:r>
       <w:r>
         <w:rPr>
@@ -1022,7 +1248,25 @@
           <w:sz w:val="24"/>
           <w:szCs w:val="24"/>
         </w:rPr>
-        <w:t xml:space="preserve"> agree that in the event that any clause or provision of this </w:t>
+        <w:t xml:space="preserve"> agree that </w:t>
+      </w:r>
+      <w:proofErr w:type="gramStart"/>
+      <w:r>
+        <w:rPr>
+          <w:rFonts w:ascii="Poppins" w:eastAsia="Times New Roman" w:hAnsi="Poppins" w:cs="Poppins"/>
+          <w:sz w:val="24"/>
+          <w:szCs w:val="24"/>
+        </w:rPr>
+        <w:t>in the event that</w:t>
+      </w:r>
+      <w:proofErr w:type="gramEnd"/>
+      <w:r>
+        <w:rPr>
+          <w:rFonts w:ascii="Poppins" w:eastAsia="Times New Roman" w:hAnsi="Poppins" w:cs="Poppins"/>
+          <w:sz w:val="24"/>
+          <w:szCs w:val="24"/>
+        </w:rPr>
+        <w:t xml:space="preserve"> any clause or provision of this </w:t>
       </w:r>
       <w:r>
         <w:rPr>
@@ -1128,15 +1372,15 @@
         <w:spacing w:before="240" w:after="100" w:afterAutospacing="1" w:line="240" w:lineRule="auto"/>
         <w:rPr>
           <w:rFonts w:ascii="Poppins" w:eastAsia="Times New Roman" w:hAnsi="Poppins" w:cs="Poppins"/>
-          <w:color w:val="212529"/>
-          <w:sz w:val="24"/>
-          <w:szCs w:val="24"/>
-        </w:rPr>
-      </w:pPr>
-      <w:r>
-        <w:rPr>
-          <w:rFonts w:ascii="Poppins" w:eastAsia="Times New Roman" w:hAnsi="Poppins" w:cs="Poppins"/>
-          <w:color w:val="212529"/>
+          <w:color w:val="FFFFFF" w:themeColor="background1"/>
+          <w:sz w:val="24"/>
+          <w:szCs w:val="24"/>
+        </w:rPr>
+      </w:pPr>
+      <w:r>
+        <w:rPr>
+          <w:rFonts w:ascii="Poppins" w:eastAsia="Times New Roman" w:hAnsi="Poppins" w:cs="Poppins"/>
+          <w:color w:val="FFFFFF" w:themeColor="background1"/>
           <w:sz w:val="24"/>
           <w:szCs w:val="24"/>
         </w:rPr>
@@ -1178,7 +1422,7 @@
       <w:r>
         <w:rPr>
           <w:rFonts w:ascii="Poppins" w:eastAsia="Times New Roman" w:hAnsi="Poppins" w:cs="Poppins"/>
-          <w:color w:val="212529"/>
+          <w:color w:val="FFFFFF" w:themeColor="background1"/>
           <w:sz w:val="24"/>
           <w:szCs w:val="24"/>
         </w:rPr>
@@ -1221,15 +1465,15 @@
         <w:spacing w:before="240" w:after="100" w:afterAutospacing="1" w:line="240" w:lineRule="auto"/>
         <w:rPr>
           <w:rFonts w:ascii="Poppins" w:eastAsia="Times New Roman" w:hAnsi="Poppins" w:cs="Poppins"/>
-          <w:color w:val="212529"/>
-          <w:sz w:val="24"/>
-          <w:szCs w:val="24"/>
-        </w:rPr>
-      </w:pPr>
-      <w:r>
-        <w:rPr>
-          <w:rFonts w:ascii="Poppins" w:eastAsia="Times New Roman" w:hAnsi="Poppins" w:cs="Poppins"/>
-          <w:color w:val="212529"/>
+          <w:color w:val="FFFFFF" w:themeColor="background1"/>
+          <w:sz w:val="24"/>
+          <w:szCs w:val="24"/>
+        </w:rPr>
+      </w:pPr>
+      <w:r>
+        <w:rPr>
+          <w:rFonts w:ascii="Poppins" w:eastAsia="Times New Roman" w:hAnsi="Poppins" w:cs="Poppins"/>
+          <w:color w:val="FFFFFF" w:themeColor="background1"/>
           <w:sz w:val="24"/>
           <w:szCs w:val="24"/>
         </w:rPr>

</xml_diff>